<commit_message>
Updated relation and norm
</commit_message>
<xml_diff>
--- a/Normalization.docx
+++ b/Normalization.docx
@@ -52,8 +52,75 @@
         <w:rPr>
           <w:sz w:val="24"/>
           <w:szCs w:val="24"/>
-        </w:rPr>
-        <w:t>1NF: CUSTOMER is not in 1NF because it has the Multivalued Attribute phone_number. This should be eliminated by dividing it into the following relations:</w:t>
+          <w:u w:val="single"/>
+        </w:rPr>
+        <w:t>c</w:t>
+      </w:r>
+      <w:r>
+        <w:rPr>
+          <w:sz w:val="24"/>
+          <w:szCs w:val="24"/>
+          <w:u w:val="single"/>
+        </w:rPr>
+        <w:t>ustomer_ID</w:t>
+      </w:r>
+      <w:r>
+        <w:rPr>
+          <w:sz w:val="24"/>
+          <w:szCs w:val="24"/>
+        </w:rPr>
+        <w:t>, first_name, last_name, address, g</w:t>
+      </w:r>
+      <w:r>
+        <w:rPr>
+          <w:sz w:val="24"/>
+          <w:szCs w:val="24"/>
+        </w:rPr>
+        <w:t>ender</w:t>
+      </w:r>
+      <w:r>
+        <w:rPr>
+          <w:sz w:val="24"/>
+          <w:szCs w:val="24"/>
+        </w:rPr>
+        <w:t>, phone_number</w:t>
+      </w:r>
+    </w:p>
+    <w:p>
+      <w:pPr>
+        <w:rPr>
+          <w:sz w:val="24"/>
+          <w:szCs w:val="24"/>
+        </w:rPr>
+      </w:pPr>
+    </w:p>
+    <w:p>
+      <w:pPr>
+        <w:rPr>
+          <w:sz w:val="24"/>
+          <w:szCs w:val="24"/>
+        </w:rPr>
+      </w:pPr>
+      <w:r>
+        <w:rPr>
+          <w:sz w:val="24"/>
+          <w:szCs w:val="24"/>
+        </w:rPr>
+        <w:t>1NF: CUSTOMER is</w:t>
+      </w:r>
+      <w:r>
+        <w:rPr>
+          <w:sz w:val="24"/>
+          <w:szCs w:val="24"/>
+        </w:rPr>
+        <w:t xml:space="preserve"> not in 1NF because it has the multivalued a</w:t>
+      </w:r>
+      <w:r>
+        <w:rPr>
+          <w:sz w:val="24"/>
+          <w:szCs w:val="24"/>
+        </w:rPr>
+        <w:t>ttribute phone_number. This should be eliminated by dividing it into the following relations:</w:t>
       </w:r>
     </w:p>
     <w:p>
@@ -100,7 +167,21 @@
           <w:sz w:val="24"/>
           <w:szCs w:val="24"/>
         </w:rPr>
-        <w:t>CUSTOMERPHONE (customer_</w:t>
+        <w:t>CUSTOMER</w:t>
+      </w:r>
+      <w:r>
+        <w:rPr>
+          <w:sz w:val="24"/>
+          <w:szCs w:val="24"/>
+        </w:rPr>
+        <w:t xml:space="preserve"> </w:t>
+      </w:r>
+      <w:r>
+        <w:rPr>
+          <w:sz w:val="24"/>
+          <w:szCs w:val="24"/>
+        </w:rPr>
+        <w:t>PHONE (customer_</w:t>
       </w:r>
       <w:r>
         <w:rPr>
@@ -144,22 +225,106 @@
           <w:sz w:val="24"/>
           <w:szCs w:val="24"/>
         </w:rPr>
-        <w:t>2NF: Both relations are in 2NF, in relations CUSTOMER AND CUSTOMER PHONE all attributes partially depend on the primary key customer_ID</w:t>
-      </w:r>
-    </w:p>
-    <w:p>
-      <w:pPr>
-        <w:rPr>
-          <w:sz w:val="24"/>
-          <w:szCs w:val="24"/>
-        </w:rPr>
-      </w:pPr>
-      <w:r>
-        <w:rPr>
-          <w:sz w:val="24"/>
-          <w:szCs w:val="24"/>
-        </w:rPr>
-        <w:t>3NF: Both relations are in 3NF as there are the nonprime attributes last_name, first_name, address and gender have transitive dependency on the primary key, customer_ID.</w:t>
+        <w:t>2N</w:t>
+      </w:r>
+      <w:r>
+        <w:rPr>
+          <w:sz w:val="24"/>
+          <w:szCs w:val="24"/>
+        </w:rPr>
+        <w:t>F: Both relations are in 2NF as</w:t>
+      </w:r>
+      <w:r>
+        <w:rPr>
+          <w:sz w:val="24"/>
+          <w:szCs w:val="24"/>
+        </w:rPr>
+        <w:t xml:space="preserve"> </w:t>
+      </w:r>
+      <w:r>
+        <w:rPr>
+          <w:sz w:val="24"/>
+          <w:szCs w:val="24"/>
+        </w:rPr>
+        <w:t xml:space="preserve">both </w:t>
+      </w:r>
+      <w:r>
+        <w:rPr>
+          <w:sz w:val="24"/>
+          <w:szCs w:val="24"/>
+        </w:rPr>
+        <w:t xml:space="preserve">relations </w:t>
+      </w:r>
+      <w:r>
+        <w:rPr>
+          <w:sz w:val="24"/>
+          <w:szCs w:val="24"/>
+        </w:rPr>
+        <w:t xml:space="preserve">are 1NF and CUSTOMER </w:t>
+      </w:r>
+      <w:r>
+        <w:rPr>
+          <w:sz w:val="24"/>
+          <w:szCs w:val="24"/>
+        </w:rPr>
+        <w:t>and</w:t>
+      </w:r>
+      <w:r>
+        <w:rPr>
+          <w:sz w:val="24"/>
+          <w:szCs w:val="24"/>
+        </w:rPr>
+        <w:t xml:space="preserve"> CUSTOMER PHONE have </w:t>
+      </w:r>
+      <w:r>
+        <w:rPr>
+          <w:sz w:val="24"/>
+          <w:szCs w:val="24"/>
+        </w:rPr>
+        <w:t xml:space="preserve">all </w:t>
+      </w:r>
+      <w:r>
+        <w:rPr>
+          <w:sz w:val="24"/>
+          <w:szCs w:val="24"/>
+        </w:rPr>
+        <w:t xml:space="preserve">non-prime attributes </w:t>
+      </w:r>
+      <w:r>
+        <w:rPr>
+          <w:sz w:val="24"/>
+          <w:szCs w:val="24"/>
+        </w:rPr>
+        <w:t>partially depend on the primary key customer_ID</w:t>
+      </w:r>
+    </w:p>
+    <w:p>
+      <w:pPr>
+        <w:rPr>
+          <w:sz w:val="24"/>
+          <w:szCs w:val="24"/>
+        </w:rPr>
+      </w:pPr>
+      <w:r>
+        <w:rPr>
+          <w:sz w:val="24"/>
+          <w:szCs w:val="24"/>
+        </w:rPr>
+        <w:t>3NF: Both relat</w:t>
+      </w:r>
+      <w:r>
+        <w:rPr>
+          <w:sz w:val="24"/>
+          <w:szCs w:val="24"/>
+        </w:rPr>
+        <w:t>ions are in 3NF as all nonprime attributes are non transitively dependent</w:t>
+      </w:r>
+      <w:r>
+        <w:rPr>
+          <w:sz w:val="24"/>
+          <w:szCs w:val="24"/>
+        </w:rPr>
+        <w:t xml:space="preserve"> on the primary key, customer_ID.</w:t>
       </w:r>
     </w:p>
     <w:p>
@@ -197,6 +362,1208 @@
           <w:sz w:val="24"/>
           <w:szCs w:val="24"/>
         </w:rPr>
+        <w:t>STAFF</w:t>
+      </w:r>
+    </w:p>
+    <w:p>
+      <w:pPr>
+        <w:rPr>
+          <w:sz w:val="24"/>
+          <w:szCs w:val="24"/>
+        </w:rPr>
+      </w:pPr>
+      <w:r>
+        <w:rPr>
+          <w:sz w:val="24"/>
+          <w:szCs w:val="24"/>
+          <w:u w:val="single"/>
+        </w:rPr>
+        <w:t>staff_ID</w:t>
+      </w:r>
+      <w:r>
+        <w:rPr>
+          <w:sz w:val="24"/>
+          <w:szCs w:val="24"/>
+        </w:rPr>
+        <w:t xml:space="preserve">, address, D.O.B, salary, last_name, first_name, </w:t>
+      </w:r>
+      <w:r>
+        <w:rPr>
+          <w:sz w:val="24"/>
+          <w:szCs w:val="24"/>
+        </w:rPr>
+        <w:t xml:space="preserve">phone_number, </w:t>
+      </w:r>
+      <w:r>
+        <w:rPr>
+          <w:sz w:val="24"/>
+          <w:szCs w:val="24"/>
+        </w:rPr>
+        <w:t>part_ID_ordered</w:t>
+      </w:r>
+    </w:p>
+    <w:p>
+      <w:pPr>
+        <w:rPr>
+          <w:sz w:val="24"/>
+          <w:szCs w:val="24"/>
+        </w:rPr>
+      </w:pPr>
+    </w:p>
+    <w:p>
+      <w:pPr>
+        <w:rPr>
+          <w:sz w:val="24"/>
+          <w:szCs w:val="24"/>
+        </w:rPr>
+      </w:pPr>
+      <w:r>
+        <w:rPr>
+          <w:sz w:val="24"/>
+          <w:szCs w:val="24"/>
+        </w:rPr>
+        <w:t>1NF:</w:t>
+      </w:r>
+      <w:r>
+        <w:rPr>
+          <w:sz w:val="24"/>
+          <w:szCs w:val="24"/>
+        </w:rPr>
+        <w:t xml:space="preserve"> </w:t>
+      </w:r>
+      <w:r>
+        <w:rPr>
+          <w:sz w:val="24"/>
+          <w:szCs w:val="24"/>
+        </w:rPr>
+        <w:t>STAFF is</w:t>
+      </w:r>
+      <w:r>
+        <w:rPr>
+          <w:sz w:val="24"/>
+          <w:szCs w:val="24"/>
+        </w:rPr>
+        <w:t xml:space="preserve"> not in 1NF because it has the multivalued a</w:t>
+      </w:r>
+      <w:r>
+        <w:rPr>
+          <w:sz w:val="24"/>
+          <w:szCs w:val="24"/>
+        </w:rPr>
+        <w:t>ttribute</w:t>
+      </w:r>
+      <w:r>
+        <w:rPr>
+          <w:sz w:val="24"/>
+          <w:szCs w:val="24"/>
+        </w:rPr>
+        <w:t>s</w:t>
+      </w:r>
+      <w:r>
+        <w:rPr>
+          <w:sz w:val="24"/>
+          <w:szCs w:val="24"/>
+        </w:rPr>
+        <w:t xml:space="preserve"> part_ID_ordered </w:t>
+      </w:r>
+      <w:r>
+        <w:rPr>
+          <w:sz w:val="24"/>
+          <w:szCs w:val="24"/>
+        </w:rPr>
+        <w:t xml:space="preserve">and phone_number. </w:t>
+      </w:r>
+      <w:r>
+        <w:rPr>
+          <w:sz w:val="24"/>
+          <w:szCs w:val="24"/>
+        </w:rPr>
+        <w:t>This can be eliminated by dividing it into the following relations:</w:t>
+      </w:r>
+    </w:p>
+    <w:p>
+      <w:pPr>
+        <w:rPr>
+          <w:sz w:val="24"/>
+          <w:szCs w:val="24"/>
+        </w:rPr>
+      </w:pPr>
+      <w:r>
+        <w:rPr>
+          <w:sz w:val="24"/>
+          <w:szCs w:val="24"/>
+        </w:rPr>
+        <w:tab/>
+        <w:t>STAFF (</w:t>
+      </w:r>
+      <w:r>
+        <w:rPr>
+          <w:sz w:val="24"/>
+          <w:szCs w:val="24"/>
+          <w:u w:val="single"/>
+        </w:rPr>
+        <w:t>staff_ID</w:t>
+      </w:r>
+      <w:r>
+        <w:rPr>
+          <w:sz w:val="24"/>
+          <w:szCs w:val="24"/>
+        </w:rPr>
+        <w:t>, address, D.O.B, salary, last_name, first_name)</w:t>
+      </w:r>
+    </w:p>
+    <w:p>
+      <w:pPr>
+        <w:rPr>
+          <w:sz w:val="24"/>
+          <w:szCs w:val="24"/>
+        </w:rPr>
+      </w:pPr>
+      <w:r>
+        <w:rPr>
+          <w:sz w:val="24"/>
+          <w:szCs w:val="24"/>
+        </w:rPr>
+        <w:tab/>
+        <w:t>STAFF</w:t>
+      </w:r>
+      <w:r>
+        <w:rPr>
+          <w:sz w:val="24"/>
+          <w:szCs w:val="24"/>
+        </w:rPr>
+        <w:t xml:space="preserve"> </w:t>
+      </w:r>
+      <w:r>
+        <w:rPr>
+          <w:sz w:val="24"/>
+          <w:szCs w:val="24"/>
+        </w:rPr>
+        <w:t>PART</w:t>
+      </w:r>
+      <w:r>
+        <w:rPr>
+          <w:sz w:val="24"/>
+          <w:szCs w:val="24"/>
+        </w:rPr>
+        <w:t xml:space="preserve"> </w:t>
+      </w:r>
+      <w:r>
+        <w:rPr>
+          <w:sz w:val="24"/>
+          <w:szCs w:val="24"/>
+        </w:rPr>
+        <w:t>(</w:t>
+      </w:r>
+      <w:r>
+        <w:rPr>
+          <w:sz w:val="24"/>
+          <w:szCs w:val="24"/>
+          <w:u w:val="single"/>
+        </w:rPr>
+        <w:t>staff_ID</w:t>
+      </w:r>
+      <w:r>
+        <w:rPr>
+          <w:sz w:val="24"/>
+          <w:szCs w:val="24"/>
+        </w:rPr>
+        <w:t>, part_ID_ordered)</w:t>
+      </w:r>
+    </w:p>
+    <w:p>
+      <w:pPr>
+        <w:rPr>
+          <w:sz w:val="24"/>
+          <w:szCs w:val="24"/>
+        </w:rPr>
+      </w:pPr>
+      <w:r>
+        <w:rPr>
+          <w:sz w:val="24"/>
+          <w:szCs w:val="24"/>
+        </w:rPr>
+        <w:tab/>
+        <w:t>STAFF PHONE (</w:t>
+      </w:r>
+      <w:r>
+        <w:rPr>
+          <w:sz w:val="24"/>
+          <w:szCs w:val="24"/>
+          <w:u w:val="single"/>
+        </w:rPr>
+        <w:t>staff_ID</w:t>
+      </w:r>
+      <w:r>
+        <w:rPr>
+          <w:sz w:val="24"/>
+          <w:szCs w:val="24"/>
+        </w:rPr>
+        <w:t>, phone_number</w:t>
+      </w:r>
+      <w:r>
+        <w:rPr>
+          <w:sz w:val="24"/>
+          <w:szCs w:val="24"/>
+        </w:rPr>
+        <w:t>)</w:t>
+      </w:r>
+    </w:p>
+    <w:p>
+      <w:pPr>
+        <w:rPr>
+          <w:sz w:val="24"/>
+          <w:szCs w:val="24"/>
+        </w:rPr>
+      </w:pPr>
+      <w:r>
+        <w:rPr>
+          <w:sz w:val="24"/>
+          <w:szCs w:val="24"/>
+        </w:rPr>
+        <w:t>2NF:</w:t>
+      </w:r>
+      <w:r>
+        <w:rPr>
+          <w:sz w:val="24"/>
+          <w:szCs w:val="24"/>
+        </w:rPr>
+        <w:t xml:space="preserve"> </w:t>
+      </w:r>
+      <w:r>
+        <w:rPr>
+          <w:sz w:val="24"/>
+          <w:szCs w:val="24"/>
+        </w:rPr>
+        <w:t>All</w:t>
+      </w:r>
+      <w:r>
+        <w:rPr>
+          <w:sz w:val="24"/>
+          <w:szCs w:val="24"/>
+        </w:rPr>
+        <w:t xml:space="preserve"> relations are in 2NF as </w:t>
+      </w:r>
+      <w:r>
+        <w:rPr>
+          <w:sz w:val="24"/>
+          <w:szCs w:val="24"/>
+        </w:rPr>
+        <w:t>all</w:t>
+      </w:r>
+      <w:r>
+        <w:rPr>
+          <w:sz w:val="24"/>
+          <w:szCs w:val="24"/>
+        </w:rPr>
+        <w:t xml:space="preserve"> relations are 1NF and </w:t>
+      </w:r>
+      <w:r>
+        <w:rPr>
+          <w:sz w:val="24"/>
+          <w:szCs w:val="24"/>
+        </w:rPr>
+        <w:t>all</w:t>
+      </w:r>
+      <w:r>
+        <w:rPr>
+          <w:sz w:val="24"/>
+          <w:szCs w:val="24"/>
+        </w:rPr>
+        <w:t xml:space="preserve"> have non-prime attributes partially depend</w:t>
+      </w:r>
+      <w:r>
+        <w:rPr>
+          <w:sz w:val="24"/>
+          <w:szCs w:val="24"/>
+        </w:rPr>
+        <w:t>ent</w:t>
+      </w:r>
+      <w:r>
+        <w:rPr>
+          <w:sz w:val="24"/>
+          <w:szCs w:val="24"/>
+        </w:rPr>
+        <w:t xml:space="preserve"> on the primary key staff_ID.</w:t>
+      </w:r>
+    </w:p>
+    <w:p>
+      <w:pPr>
+        <w:rPr>
+          <w:sz w:val="24"/>
+          <w:szCs w:val="24"/>
+        </w:rPr>
+      </w:pPr>
+      <w:r>
+        <w:rPr>
+          <w:sz w:val="24"/>
+          <w:szCs w:val="24"/>
+        </w:rPr>
+        <w:t>3NF:</w:t>
+      </w:r>
+      <w:r>
+        <w:rPr>
+          <w:sz w:val="24"/>
+          <w:szCs w:val="24"/>
+        </w:rPr>
+        <w:t xml:space="preserve"> </w:t>
+      </w:r>
+      <w:r>
+        <w:rPr>
+          <w:sz w:val="24"/>
+          <w:szCs w:val="24"/>
+        </w:rPr>
+        <w:t>All</w:t>
+      </w:r>
+      <w:r>
+        <w:rPr>
+          <w:sz w:val="24"/>
+          <w:szCs w:val="24"/>
+        </w:rPr>
+        <w:t xml:space="preserve"> relations are in 3NF as they are </w:t>
+      </w:r>
+      <w:r>
+        <w:rPr>
+          <w:sz w:val="24"/>
+          <w:szCs w:val="24"/>
+        </w:rPr>
+        <w:t>all</w:t>
+      </w:r>
+      <w:r>
+        <w:rPr>
+          <w:sz w:val="24"/>
+          <w:szCs w:val="24"/>
+        </w:rPr>
+        <w:t xml:space="preserve"> 2NF and non-prime attributes are non transitively dependant on the primary key staff_ID</w:t>
+      </w:r>
+    </w:p>
+    <w:p>
+      <w:pPr>
+        <w:rPr>
+          <w:sz w:val="24"/>
+          <w:szCs w:val="24"/>
+        </w:rPr>
+      </w:pPr>
+      <w:r>
+        <w:rPr>
+          <w:sz w:val="24"/>
+          <w:szCs w:val="24"/>
+        </w:rPr>
+        <w:t>BCNF:</w:t>
+      </w:r>
+      <w:r>
+        <w:rPr>
+          <w:sz w:val="24"/>
+          <w:szCs w:val="24"/>
+        </w:rPr>
+        <w:t xml:space="preserve"> </w:t>
+      </w:r>
+      <w:r>
+        <w:rPr>
+          <w:sz w:val="24"/>
+          <w:szCs w:val="24"/>
+        </w:rPr>
+        <w:t>All</w:t>
+      </w:r>
+      <w:r>
+        <w:rPr>
+          <w:sz w:val="24"/>
+          <w:szCs w:val="24"/>
+        </w:rPr>
+        <w:t xml:space="preserve"> relations are in BCNF.</w:t>
+      </w:r>
+    </w:p>
+    <w:p>
+      <w:pPr>
+        <w:rPr>
+          <w:sz w:val="24"/>
+          <w:szCs w:val="24"/>
+        </w:rPr>
+      </w:pPr>
+    </w:p>
+    <w:p>
+      <w:pPr>
+        <w:rPr>
+          <w:sz w:val="24"/>
+          <w:szCs w:val="24"/>
+        </w:rPr>
+      </w:pPr>
+      <w:r>
+        <w:rPr>
+          <w:sz w:val="24"/>
+          <w:szCs w:val="24"/>
+        </w:rPr>
+        <w:t>AP</w:t>
+      </w:r>
+      <w:r>
+        <w:rPr>
+          <w:sz w:val="24"/>
+          <w:szCs w:val="24"/>
+        </w:rPr>
+        <w:t>POINTMENT</w:t>
+      </w:r>
+    </w:p>
+    <w:p>
+      <w:pPr>
+        <w:rPr>
+          <w:sz w:val="24"/>
+          <w:szCs w:val="24"/>
+        </w:rPr>
+      </w:pPr>
+      <w:r>
+        <w:rPr>
+          <w:sz w:val="24"/>
+          <w:szCs w:val="24"/>
+          <w:u w:val="single"/>
+        </w:rPr>
+        <w:t>a</w:t>
+      </w:r>
+      <w:r>
+        <w:rPr>
+          <w:sz w:val="24"/>
+          <w:szCs w:val="24"/>
+          <w:u w:val="single"/>
+        </w:rPr>
+        <w:t>ppointment_ID</w:t>
+      </w:r>
+      <w:r>
+        <w:rPr>
+          <w:sz w:val="24"/>
+          <w:szCs w:val="24"/>
+        </w:rPr>
+        <w:t>, pick_up_time,  time_booked, date, car_ID</w:t>
+      </w:r>
+      <w:r>
+        <w:rPr>
+          <w:sz w:val="24"/>
+          <w:szCs w:val="24"/>
+        </w:rPr>
+        <w:t>, work_to_do</w:t>
+      </w:r>
+    </w:p>
+    <w:p>
+      <w:pPr>
+        <w:rPr>
+          <w:sz w:val="24"/>
+          <w:szCs w:val="24"/>
+        </w:rPr>
+      </w:pPr>
+    </w:p>
+    <w:p>
+      <w:pPr>
+        <w:rPr>
+          <w:sz w:val="24"/>
+          <w:szCs w:val="24"/>
+        </w:rPr>
+      </w:pPr>
+      <w:r>
+        <w:rPr>
+          <w:sz w:val="24"/>
+          <w:szCs w:val="24"/>
+        </w:rPr>
+        <w:t>1NF:</w:t>
+      </w:r>
+      <w:r>
+        <w:rPr>
+          <w:sz w:val="24"/>
+          <w:szCs w:val="24"/>
+        </w:rPr>
+        <w:t xml:space="preserve"> </w:t>
+      </w:r>
+      <w:r>
+        <w:rPr>
+          <w:sz w:val="24"/>
+          <w:szCs w:val="24"/>
+        </w:rPr>
+        <w:t xml:space="preserve">APPOINTMENT is </w:t>
+      </w:r>
+      <w:r>
+        <w:rPr>
+          <w:sz w:val="24"/>
+          <w:szCs w:val="24"/>
+        </w:rPr>
+        <w:t xml:space="preserve">not </w:t>
+      </w:r>
+      <w:r>
+        <w:rPr>
+          <w:sz w:val="24"/>
+          <w:szCs w:val="24"/>
+        </w:rPr>
+        <w:t xml:space="preserve">1NF </w:t>
+      </w:r>
+      <w:r>
+        <w:rPr>
+          <w:sz w:val="24"/>
+          <w:szCs w:val="24"/>
+        </w:rPr>
+        <w:t>because it has the multivalued a</w:t>
+      </w:r>
+      <w:r>
+        <w:rPr>
+          <w:sz w:val="24"/>
+          <w:szCs w:val="24"/>
+        </w:rPr>
+        <w:t>ttribute work_to_do</w:t>
+      </w:r>
+      <w:r>
+        <w:rPr>
+          <w:sz w:val="24"/>
+          <w:szCs w:val="24"/>
+        </w:rPr>
+        <w:t>. This should be eliminated by dividing it into the following relations:</w:t>
+      </w:r>
+    </w:p>
+    <w:p>
+      <w:pPr>
+        <w:rPr>
+          <w:sz w:val="24"/>
+          <w:szCs w:val="24"/>
+        </w:rPr>
+      </w:pPr>
+      <w:r>
+        <w:rPr>
+          <w:sz w:val="24"/>
+          <w:szCs w:val="24"/>
+        </w:rPr>
+        <w:tab/>
+        <w:t>APPOINTMENT (</w:t>
+      </w:r>
+      <w:r>
+        <w:rPr>
+          <w:sz w:val="24"/>
+          <w:szCs w:val="24"/>
+          <w:u w:val="single"/>
+        </w:rPr>
+        <w:t>a</w:t>
+      </w:r>
+      <w:r>
+        <w:rPr>
+          <w:sz w:val="24"/>
+          <w:szCs w:val="24"/>
+          <w:u w:val="single"/>
+        </w:rPr>
+        <w:t>ppointment_ID</w:t>
+      </w:r>
+      <w:r>
+        <w:rPr>
+          <w:sz w:val="24"/>
+          <w:szCs w:val="24"/>
+        </w:rPr>
+        <w:t>, pick_up_time,  time_booked, date, car_ID</w:t>
+      </w:r>
+      <w:r>
+        <w:rPr>
+          <w:sz w:val="24"/>
+          <w:szCs w:val="24"/>
+        </w:rPr>
+        <w:t>)</w:t>
+      </w:r>
+      <w:r>
+        <w:rPr>
+          <w:sz w:val="24"/>
+          <w:szCs w:val="24"/>
+        </w:rPr>
+        <w:br/>
+      </w:r>
+      <w:r>
+        <w:rPr>
+          <w:sz w:val="24"/>
+          <w:szCs w:val="24"/>
+        </w:rPr>
+        <w:tab/>
+        <w:t>APPOINTMENT WORK (</w:t>
+      </w:r>
+      <w:r>
+        <w:rPr>
+          <w:sz w:val="24"/>
+          <w:szCs w:val="24"/>
+          <w:u w:val="single"/>
+        </w:rPr>
+        <w:t>appointment_ID</w:t>
+      </w:r>
+      <w:r>
+        <w:rPr>
+          <w:sz w:val="24"/>
+          <w:szCs w:val="24"/>
+        </w:rPr>
+        <w:t>, work_to_do)</w:t>
+      </w:r>
+    </w:p>
+    <w:p>
+      <w:pPr>
+        <w:rPr>
+          <w:sz w:val="24"/>
+          <w:szCs w:val="24"/>
+        </w:rPr>
+      </w:pPr>
+      <w:r>
+        <w:rPr>
+          <w:sz w:val="24"/>
+          <w:szCs w:val="24"/>
+        </w:rPr>
+        <w:t>2NF:</w:t>
+      </w:r>
+      <w:r>
+        <w:rPr>
+          <w:sz w:val="24"/>
+          <w:szCs w:val="24"/>
+        </w:rPr>
+        <w:t xml:space="preserve"> </w:t>
+      </w:r>
+      <w:r>
+        <w:rPr>
+          <w:sz w:val="24"/>
+          <w:szCs w:val="24"/>
+        </w:rPr>
+        <w:t>Both relations are</w:t>
+      </w:r>
+      <w:r>
+        <w:rPr>
+          <w:sz w:val="24"/>
+          <w:szCs w:val="24"/>
+        </w:rPr>
+        <w:t xml:space="preserve"> 2NF as </w:t>
+      </w:r>
+      <w:r>
+        <w:rPr>
+          <w:sz w:val="24"/>
+          <w:szCs w:val="24"/>
+        </w:rPr>
+        <w:t xml:space="preserve">they are </w:t>
+      </w:r>
+      <w:r>
+        <w:rPr>
+          <w:sz w:val="24"/>
+          <w:szCs w:val="24"/>
+        </w:rPr>
+        <w:t xml:space="preserve">1NF and all non-prime attributes </w:t>
+      </w:r>
+      <w:r>
+        <w:rPr>
+          <w:sz w:val="24"/>
+          <w:szCs w:val="24"/>
+        </w:rPr>
+        <w:t xml:space="preserve">are </w:t>
+      </w:r>
+      <w:r>
+        <w:rPr>
+          <w:sz w:val="24"/>
+          <w:szCs w:val="24"/>
+        </w:rPr>
+        <w:t xml:space="preserve">partially dependent on the primary key </w:t>
+      </w:r>
+      <w:r>
+        <w:rPr>
+          <w:sz w:val="24"/>
+          <w:szCs w:val="24"/>
+        </w:rPr>
+        <w:t>appointment_ID</w:t>
+      </w:r>
+      <w:r>
+        <w:rPr>
+          <w:sz w:val="24"/>
+          <w:szCs w:val="24"/>
+        </w:rPr>
+        <w:t>.</w:t>
+      </w:r>
+    </w:p>
+    <w:p>
+      <w:pPr>
+        <w:rPr>
+          <w:sz w:val="24"/>
+          <w:szCs w:val="24"/>
+        </w:rPr>
+      </w:pPr>
+      <w:r>
+        <w:rPr>
+          <w:sz w:val="24"/>
+          <w:szCs w:val="24"/>
+        </w:rPr>
+        <w:t>3NF:</w:t>
+      </w:r>
+      <w:r>
+        <w:rPr>
+          <w:sz w:val="24"/>
+          <w:szCs w:val="24"/>
+        </w:rPr>
+        <w:t xml:space="preserve"> </w:t>
+      </w:r>
+      <w:r>
+        <w:rPr>
+          <w:sz w:val="24"/>
+          <w:szCs w:val="24"/>
+        </w:rPr>
+        <w:t>Both relations are</w:t>
+      </w:r>
+      <w:r>
+        <w:rPr>
+          <w:sz w:val="24"/>
+          <w:szCs w:val="24"/>
+        </w:rPr>
+        <w:t xml:space="preserve"> 3NF as </w:t>
+      </w:r>
+      <w:r>
+        <w:rPr>
+          <w:sz w:val="24"/>
+          <w:szCs w:val="24"/>
+        </w:rPr>
+        <w:t>they are</w:t>
+      </w:r>
+      <w:r>
+        <w:rPr>
+          <w:sz w:val="24"/>
+          <w:szCs w:val="24"/>
+        </w:rPr>
+        <w:t xml:space="preserve"> 2NF and all non-prime attributes are non transitively dependant on the primary key </w:t>
+      </w:r>
+      <w:r>
+        <w:rPr>
+          <w:sz w:val="24"/>
+          <w:szCs w:val="24"/>
+        </w:rPr>
+        <w:t>appointment_ID</w:t>
+      </w:r>
+      <w:r>
+        <w:rPr>
+          <w:sz w:val="24"/>
+          <w:szCs w:val="24"/>
+        </w:rPr>
+        <w:t>.</w:t>
+      </w:r>
+    </w:p>
+    <w:p>
+      <w:pPr>
+        <w:rPr>
+          <w:sz w:val="24"/>
+          <w:szCs w:val="24"/>
+        </w:rPr>
+      </w:pPr>
+      <w:r>
+        <w:rPr>
+          <w:sz w:val="24"/>
+          <w:szCs w:val="24"/>
+        </w:rPr>
+        <w:t>BCNF:</w:t>
+      </w:r>
+      <w:r>
+        <w:rPr>
+          <w:sz w:val="24"/>
+          <w:szCs w:val="24"/>
+        </w:rPr>
+        <w:t xml:space="preserve"> </w:t>
+      </w:r>
+      <w:r>
+        <w:rPr>
+          <w:sz w:val="24"/>
+          <w:szCs w:val="24"/>
+        </w:rPr>
+        <w:t>Both relations are BCNF.</w:t>
+      </w:r>
+    </w:p>
+    <w:p>
+      <w:pPr>
+        <w:rPr>
+          <w:sz w:val="24"/>
+          <w:szCs w:val="24"/>
+        </w:rPr>
+      </w:pPr>
+    </w:p>
+    <w:p>
+      <w:pPr>
+        <w:rPr>
+          <w:sz w:val="24"/>
+          <w:szCs w:val="24"/>
+        </w:rPr>
+      </w:pPr>
+      <w:r>
+        <w:rPr>
+          <w:sz w:val="24"/>
+          <w:szCs w:val="24"/>
+        </w:rPr>
+        <w:t>ACCOUNT</w:t>
+      </w:r>
+    </w:p>
+    <w:p>
+      <w:pPr>
+        <w:rPr>
+          <w:sz w:val="24"/>
+          <w:szCs w:val="24"/>
+        </w:rPr>
+      </w:pPr>
+      <w:r>
+        <w:rPr>
+          <w:sz w:val="24"/>
+          <w:szCs w:val="24"/>
+          <w:u w:val="single"/>
+        </w:rPr>
+        <w:t>account_ID</w:t>
+      </w:r>
+      <w:r>
+        <w:rPr>
+          <w:sz w:val="24"/>
+          <w:szCs w:val="24"/>
+        </w:rPr>
+        <w:t>, last_visit, balance, customer_ID, customer_account</w:t>
+      </w:r>
+    </w:p>
+    <w:p>
+      <w:pPr>
+        <w:rPr>
+          <w:sz w:val="24"/>
+          <w:szCs w:val="24"/>
+        </w:rPr>
+      </w:pPr>
+    </w:p>
+    <w:p>
+      <w:pPr>
+        <w:rPr>
+          <w:sz w:val="24"/>
+          <w:szCs w:val="24"/>
+        </w:rPr>
+      </w:pPr>
+      <w:r>
+        <w:rPr>
+          <w:sz w:val="24"/>
+          <w:szCs w:val="24"/>
+        </w:rPr>
+        <w:t>1NF:</w:t>
+      </w:r>
+      <w:r>
+        <w:rPr>
+          <w:sz w:val="24"/>
+          <w:szCs w:val="24"/>
+        </w:rPr>
+        <w:t xml:space="preserve"> ACCOUNT is 1NF as it does not have any multivalued attributes</w:t>
+      </w:r>
+      <w:r>
+        <w:rPr>
+          <w:sz w:val="24"/>
+          <w:szCs w:val="24"/>
+        </w:rPr>
+        <w:t xml:space="preserve"> and each attribute refers to one value.</w:t>
+      </w:r>
+    </w:p>
+    <w:p>
+      <w:pPr>
+        <w:rPr>
+          <w:sz w:val="24"/>
+          <w:szCs w:val="24"/>
+        </w:rPr>
+      </w:pPr>
+      <w:r>
+        <w:rPr>
+          <w:sz w:val="24"/>
+          <w:szCs w:val="24"/>
+        </w:rPr>
+        <w:t>2NF:</w:t>
+      </w:r>
+      <w:r>
+        <w:rPr>
+          <w:sz w:val="24"/>
+          <w:szCs w:val="24"/>
+        </w:rPr>
+        <w:t xml:space="preserve"> </w:t>
+      </w:r>
+      <w:r>
+        <w:rPr>
+          <w:sz w:val="24"/>
+          <w:szCs w:val="24"/>
+        </w:rPr>
+        <w:t xml:space="preserve">ACCOUNT is 2NF as </w:t>
+      </w:r>
+      <w:r>
+        <w:rPr>
+          <w:sz w:val="24"/>
+          <w:szCs w:val="24"/>
+        </w:rPr>
+        <w:t>it is</w:t>
+      </w:r>
+      <w:r>
+        <w:rPr>
+          <w:sz w:val="24"/>
+          <w:szCs w:val="24"/>
+        </w:rPr>
+        <w:t xml:space="preserve"> 1NF </w:t>
+      </w:r>
+      <w:r>
+        <w:rPr>
+          <w:sz w:val="24"/>
+          <w:szCs w:val="24"/>
+        </w:rPr>
+        <w:t xml:space="preserve">and </w:t>
+      </w:r>
+      <w:r>
+        <w:rPr>
+          <w:sz w:val="24"/>
+          <w:szCs w:val="24"/>
+        </w:rPr>
+        <w:t xml:space="preserve">all non-prime attributes partially dependent on the primary key </w:t>
+      </w:r>
+      <w:r>
+        <w:rPr>
+          <w:sz w:val="24"/>
+          <w:szCs w:val="24"/>
+        </w:rPr>
+        <w:t>account_ID</w:t>
+      </w:r>
+    </w:p>
+    <w:p>
+      <w:pPr>
+        <w:rPr>
+          <w:sz w:val="24"/>
+          <w:szCs w:val="24"/>
+        </w:rPr>
+      </w:pPr>
+      <w:r>
+        <w:rPr>
+          <w:sz w:val="24"/>
+          <w:szCs w:val="24"/>
+        </w:rPr>
+        <w:t>3NF:</w:t>
+      </w:r>
+      <w:r>
+        <w:rPr>
+          <w:sz w:val="24"/>
+          <w:szCs w:val="24"/>
+        </w:rPr>
+        <w:t xml:space="preserve"> </w:t>
+      </w:r>
+      <w:r>
+        <w:rPr>
+          <w:sz w:val="24"/>
+          <w:szCs w:val="24"/>
+        </w:rPr>
+        <w:t>ACCOUNT is 3NF as it is 2NF and all non-prime attributes are non transitively dependant on the primary key account_ID</w:t>
+      </w:r>
+    </w:p>
+    <w:p>
+      <w:pPr>
+        <w:rPr>
+          <w:sz w:val="24"/>
+          <w:szCs w:val="24"/>
+        </w:rPr>
+      </w:pPr>
+      <w:r>
+        <w:rPr>
+          <w:sz w:val="24"/>
+          <w:szCs w:val="24"/>
+        </w:rPr>
+        <w:t>BCNF:</w:t>
+      </w:r>
+      <w:r>
+        <w:rPr>
+          <w:sz w:val="24"/>
+          <w:szCs w:val="24"/>
+        </w:rPr>
+        <w:t xml:space="preserve"> </w:t>
+      </w:r>
+      <w:r>
+        <w:rPr>
+          <w:sz w:val="24"/>
+          <w:szCs w:val="24"/>
+        </w:rPr>
+        <w:t>ACCOUNT is BCNF</w:t>
+      </w:r>
+    </w:p>
+    <w:p>
+      <w:pPr>
+        <w:rPr>
+          <w:sz w:val="24"/>
+          <w:szCs w:val="24"/>
+        </w:rPr>
+      </w:pPr>
+    </w:p>
+    <w:p>
+      <w:pPr>
+        <w:rPr>
+          <w:sz w:val="24"/>
+          <w:szCs w:val="24"/>
+        </w:rPr>
+      </w:pPr>
+      <w:r>
+        <w:rPr>
+          <w:sz w:val="24"/>
+          <w:szCs w:val="24"/>
+        </w:rPr>
+        <w:t>PARTS</w:t>
+      </w:r>
+    </w:p>
+    <w:p>
+      <w:pPr>
+        <w:rPr>
+          <w:sz w:val="24"/>
+          <w:szCs w:val="24"/>
+        </w:rPr>
+      </w:pPr>
+      <w:r>
+        <w:rPr>
+          <w:sz w:val="24"/>
+          <w:szCs w:val="24"/>
+          <w:u w:val="single"/>
+        </w:rPr>
+        <w:t>p</w:t>
+      </w:r>
+      <w:r>
+        <w:rPr>
+          <w:sz w:val="24"/>
+          <w:szCs w:val="24"/>
+          <w:u w:val="single"/>
+        </w:rPr>
+        <w:t>art_ID</w:t>
+      </w:r>
+      <w:r>
+        <w:rPr>
+          <w:sz w:val="24"/>
+          <w:szCs w:val="24"/>
+        </w:rPr>
+        <w:t xml:space="preserve">, </w:t>
+      </w:r>
+      <w:r>
+        <w:rPr>
+          <w:sz w:val="24"/>
+          <w:szCs w:val="24"/>
+        </w:rPr>
+        <w:t>cost, part_name, description, quantity, staff_ID</w:t>
+      </w:r>
+    </w:p>
+    <w:p>
+      <w:pPr>
+        <w:rPr>
+          <w:sz w:val="24"/>
+          <w:szCs w:val="24"/>
+        </w:rPr>
+      </w:pPr>
+    </w:p>
+    <w:p>
+      <w:pPr>
+        <w:rPr>
+          <w:sz w:val="24"/>
+          <w:szCs w:val="24"/>
+        </w:rPr>
+      </w:pPr>
+      <w:r>
+        <w:rPr>
+          <w:sz w:val="24"/>
+          <w:szCs w:val="24"/>
+        </w:rPr>
+        <w:t>1NF:</w:t>
+      </w:r>
+      <w:r>
+        <w:rPr>
+          <w:sz w:val="24"/>
+          <w:szCs w:val="24"/>
+        </w:rPr>
+        <w:t xml:space="preserve"> </w:t>
+      </w:r>
+      <w:r>
+        <w:rPr>
+          <w:sz w:val="24"/>
+          <w:szCs w:val="24"/>
+        </w:rPr>
+        <w:t>PARTS is 1NF as it does not have any multivalued attributes</w:t>
+      </w:r>
+      <w:r>
+        <w:rPr>
+          <w:sz w:val="24"/>
+          <w:szCs w:val="24"/>
+        </w:rPr>
+        <w:t xml:space="preserve"> and each attribute refers to one value.</w:t>
+      </w:r>
+    </w:p>
+    <w:p>
+      <w:pPr>
+        <w:rPr>
+          <w:sz w:val="24"/>
+          <w:szCs w:val="24"/>
+        </w:rPr>
+      </w:pPr>
+      <w:r>
+        <w:rPr>
+          <w:sz w:val="24"/>
+          <w:szCs w:val="24"/>
+        </w:rPr>
+        <w:lastRenderedPageBreak/>
+        <w:t>2NF:</w:t>
+      </w:r>
+      <w:r>
+        <w:rPr>
+          <w:sz w:val="24"/>
+          <w:szCs w:val="24"/>
+        </w:rPr>
+        <w:t xml:space="preserve"> </w:t>
+      </w:r>
+      <w:r>
+        <w:rPr>
+          <w:sz w:val="24"/>
+          <w:szCs w:val="24"/>
+        </w:rPr>
+        <w:t>PARTS is 2NF as it is 1NF and all non-prime attributes partially dependent on the primary key part_ID</w:t>
+      </w:r>
+    </w:p>
+    <w:p>
+      <w:pPr>
+        <w:rPr>
+          <w:sz w:val="24"/>
+          <w:szCs w:val="24"/>
+        </w:rPr>
+      </w:pPr>
+      <w:r>
+        <w:rPr>
+          <w:sz w:val="24"/>
+          <w:szCs w:val="24"/>
+        </w:rPr>
+        <w:t>3NF:</w:t>
+      </w:r>
+      <w:r>
+        <w:rPr>
+          <w:sz w:val="24"/>
+          <w:szCs w:val="24"/>
+        </w:rPr>
+        <w:t xml:space="preserve"> PARTS is 3NF as it is 2NF and all non-prime attributes are non transitively dependant on the primary key part_ID</w:t>
+      </w:r>
+    </w:p>
+    <w:p>
+      <w:pPr>
+        <w:rPr>
+          <w:sz w:val="24"/>
+          <w:szCs w:val="24"/>
+        </w:rPr>
+      </w:pPr>
+      <w:r>
+        <w:rPr>
+          <w:sz w:val="24"/>
+          <w:szCs w:val="24"/>
+        </w:rPr>
+        <w:t>BCNF:</w:t>
+      </w:r>
+      <w:r>
+        <w:rPr>
+          <w:sz w:val="24"/>
+          <w:szCs w:val="24"/>
+        </w:rPr>
+        <w:t xml:space="preserve"> PARTS is BCNF</w:t>
+      </w:r>
+    </w:p>
+    <w:p>
+      <w:pPr>
+        <w:rPr>
+          <w:sz w:val="24"/>
+          <w:szCs w:val="24"/>
+        </w:rPr>
+      </w:pPr>
+    </w:p>
+    <w:p>
+      <w:pPr>
+        <w:rPr>
+          <w:sz w:val="24"/>
+          <w:szCs w:val="24"/>
+        </w:rPr>
+      </w:pPr>
+      <w:r>
+        <w:rPr>
+          <w:sz w:val="24"/>
+          <w:szCs w:val="24"/>
+        </w:rPr>
         <w:t>CAR</w:t>
       </w:r>
     </w:p>
@@ -211,81 +1578,164 @@
         <w:rPr>
           <w:sz w:val="24"/>
           <w:szCs w:val="24"/>
+          <w:u w:val="single"/>
+        </w:rPr>
+        <w:t>c</w:t>
+      </w:r>
+      <w:r>
+        <w:rPr>
+          <w:sz w:val="24"/>
+          <w:szCs w:val="24"/>
+          <w:u w:val="single"/>
+        </w:rPr>
+        <w:t>ar_ID</w:t>
+      </w:r>
+      <w:r>
+        <w:rPr>
+          <w:sz w:val="24"/>
+          <w:szCs w:val="24"/>
+        </w:rPr>
+        <w:t>, make, model,  year, appointment_ID, customer_ID</w:t>
+      </w:r>
+    </w:p>
+    <w:p>
+      <w:pPr>
+        <w:rPr>
+          <w:sz w:val="24"/>
+          <w:szCs w:val="24"/>
+        </w:rPr>
+      </w:pPr>
+    </w:p>
+    <w:p>
+      <w:pPr>
+        <w:rPr>
+          <w:sz w:val="24"/>
+          <w:szCs w:val="24"/>
+        </w:rPr>
+      </w:pPr>
+      <w:r>
+        <w:rPr>
+          <w:sz w:val="24"/>
+          <w:szCs w:val="24"/>
         </w:rPr>
         <w:t xml:space="preserve">1NF: CAR is 1NF </w:t>
       </w:r>
-    </w:p>
-    <w:p>
-      <w:pPr>
-        <w:rPr>
-          <w:sz w:val="24"/>
-          <w:szCs w:val="24"/>
-        </w:rPr>
-      </w:pPr>
-      <w:r>
-        <w:rPr>
-          <w:sz w:val="24"/>
-          <w:szCs w:val="24"/>
-        </w:rPr>
-        <w:t>2NF: CAR is in 2NF</w:t>
-      </w:r>
-    </w:p>
-    <w:p>
-      <w:pPr>
-        <w:rPr>
-          <w:sz w:val="24"/>
-          <w:szCs w:val="24"/>
-        </w:rPr>
-      </w:pPr>
-      <w:r>
-        <w:rPr>
-          <w:sz w:val="24"/>
-          <w:szCs w:val="24"/>
-        </w:rPr>
-        <w:t>3NF: CAR is not in 3NF because nonprime attribute model depends on nonprime attribute make. To make CAR 3NF this should be eliminated by the following:</w:t>
-      </w:r>
-    </w:p>
-    <w:p>
-      <w:pPr>
-        <w:rPr>
-          <w:sz w:val="24"/>
-          <w:szCs w:val="24"/>
-        </w:rPr>
-      </w:pPr>
-      <w:r>
-        <w:rPr>
-          <w:sz w:val="24"/>
-          <w:szCs w:val="24"/>
-        </w:rPr>
-        <w:t>CAR (</w:t>
-      </w:r>
-      <w:r>
-        <w:rPr>
-          <w:sz w:val="24"/>
-          <w:szCs w:val="24"/>
-          <w:u w:val="single"/>
-        </w:rPr>
-        <w:t>car_id</w:t>
-      </w:r>
-      <w:r>
-        <w:rPr>
-          <w:sz w:val="24"/>
-          <w:szCs w:val="24"/>
-        </w:rPr>
-        <w:t>, make, yea</w:t>
+      <w:r>
+        <w:rPr>
+          <w:sz w:val="24"/>
+          <w:szCs w:val="24"/>
+        </w:rPr>
+        <w:t>as it does not have any multivalued attributes</w:t>
+      </w:r>
+      <w:r>
+        <w:rPr>
+          <w:sz w:val="24"/>
+          <w:szCs w:val="24"/>
+        </w:rPr>
+        <w:t xml:space="preserve"> and each attribute refers to one value.</w:t>
+      </w:r>
+    </w:p>
+    <w:p>
+      <w:pPr>
+        <w:rPr>
+          <w:sz w:val="24"/>
+          <w:szCs w:val="24"/>
+        </w:rPr>
+      </w:pPr>
+      <w:r>
+        <w:rPr>
+          <w:sz w:val="24"/>
+          <w:szCs w:val="24"/>
+        </w:rPr>
+        <w:t xml:space="preserve">2NF: </w:t>
+      </w:r>
+      <w:r>
+        <w:rPr>
+          <w:sz w:val="24"/>
+          <w:szCs w:val="24"/>
+        </w:rPr>
+        <w:t>CAR is 2NF as it is 1NF a</w:t>
+      </w:r>
+      <w:r>
+        <w:rPr>
+          <w:sz w:val="24"/>
+          <w:szCs w:val="24"/>
+        </w:rPr>
+        <w:t>nd all non-prime attributes are</w:t>
+      </w:r>
+      <w:r>
+        <w:rPr>
+          <w:sz w:val="24"/>
+          <w:szCs w:val="24"/>
+        </w:rPr>
+        <w:t xml:space="preserve"> partiall</w:t>
+      </w:r>
+      <w:r>
+        <w:rPr>
+          <w:sz w:val="24"/>
+          <w:szCs w:val="24"/>
+        </w:rPr>
+        <w:t>y dependent on the primary key c</w:t>
+      </w:r>
+      <w:r>
+        <w:rPr>
+          <w:sz w:val="24"/>
+          <w:szCs w:val="24"/>
+        </w:rPr>
+        <w:t>ar_ID</w:t>
       </w:r>
       <w:bookmarkStart w:id="0" w:name="_GoBack"/>
       <w:bookmarkEnd w:id="0"/>
-      <w:r>
-        <w:rPr>
-          <w:sz w:val="24"/>
-          <w:szCs w:val="24"/>
-        </w:rPr>
-        <w:t>r)</w:t>
-      </w:r>
-    </w:p>
-    <w:p>
-      <w:pPr>
+    </w:p>
+    <w:p>
+      <w:pPr>
+        <w:rPr>
+          <w:sz w:val="24"/>
+          <w:szCs w:val="24"/>
+        </w:rPr>
+      </w:pPr>
+      <w:r>
+        <w:rPr>
+          <w:sz w:val="24"/>
+          <w:szCs w:val="24"/>
+        </w:rPr>
+        <w:t>3NF: CAR is not in 3NF because nonprime attribute model depends on nonprime attribute make. To make CAR 3NF this should be eliminated by the following:</w:t>
+      </w:r>
+    </w:p>
+    <w:p>
+      <w:pPr>
+        <w:ind w:firstLine="720"/>
+        <w:rPr>
+          <w:sz w:val="24"/>
+          <w:szCs w:val="24"/>
+        </w:rPr>
+      </w:pPr>
+      <w:r>
+        <w:rPr>
+          <w:sz w:val="24"/>
+          <w:szCs w:val="24"/>
+        </w:rPr>
+        <w:t>CAR (</w:t>
+      </w:r>
+      <w:r>
+        <w:rPr>
+          <w:sz w:val="24"/>
+          <w:szCs w:val="24"/>
+          <w:u w:val="single"/>
+        </w:rPr>
+        <w:t>car_id</w:t>
+      </w:r>
+      <w:r>
+        <w:rPr>
+          <w:sz w:val="24"/>
+          <w:szCs w:val="24"/>
+        </w:rPr>
+        <w:t>, make, year)</w:t>
+      </w:r>
+    </w:p>
+    <w:p>
+      <w:pPr>
+        <w:ind w:firstLine="720"/>
         <w:rPr>
           <w:sz w:val="24"/>
           <w:szCs w:val="24"/>
@@ -314,7 +1764,198 @@
         <w:t xml:space="preserve"> model)</w:t>
       </w:r>
     </w:p>
-    <w:p/>
+    <w:p>
+      <w:pPr>
+        <w:rPr>
+          <w:sz w:val="24"/>
+          <w:szCs w:val="24"/>
+        </w:rPr>
+      </w:pPr>
+      <w:r>
+        <w:rPr>
+          <w:sz w:val="24"/>
+          <w:szCs w:val="24"/>
+        </w:rPr>
+        <w:t xml:space="preserve">BCNF: </w:t>
+      </w:r>
+      <w:r>
+        <w:rPr>
+          <w:sz w:val="24"/>
+          <w:szCs w:val="24"/>
+        </w:rPr>
+        <w:t>Both relations are in BCNF.</w:t>
+      </w:r>
+    </w:p>
+    <w:p>
+      <w:pPr>
+        <w:rPr>
+          <w:sz w:val="24"/>
+          <w:szCs w:val="24"/>
+        </w:rPr>
+      </w:pPr>
+    </w:p>
+    <w:p>
+      <w:pPr>
+        <w:rPr>
+          <w:sz w:val="24"/>
+          <w:szCs w:val="24"/>
+        </w:rPr>
+      </w:pPr>
+      <w:r>
+        <w:rPr>
+          <w:sz w:val="24"/>
+          <w:szCs w:val="24"/>
+        </w:rPr>
+        <w:t>TRANSACTION</w:t>
+      </w:r>
+    </w:p>
+    <w:p>
+      <w:pPr>
+        <w:rPr>
+          <w:sz w:val="24"/>
+          <w:szCs w:val="24"/>
+        </w:rPr>
+      </w:pPr>
+      <w:r>
+        <w:rPr>
+          <w:sz w:val="24"/>
+          <w:szCs w:val="24"/>
+          <w:u w:val="single"/>
+        </w:rPr>
+        <w:t>transaction_number</w:t>
+      </w:r>
+      <w:r>
+        <w:rPr>
+          <w:sz w:val="24"/>
+          <w:szCs w:val="24"/>
+        </w:rPr>
+        <w:t>, type, amount, date, E</w:t>
+      </w:r>
+      <w:r>
+        <w:rPr>
+          <w:sz w:val="24"/>
+          <w:szCs w:val="24"/>
+        </w:rPr>
+        <w:t xml:space="preserve">_account_ID, </w:t>
+      </w:r>
+    </w:p>
+    <w:p>
+      <w:pPr>
+        <w:rPr>
+          <w:sz w:val="24"/>
+          <w:szCs w:val="24"/>
+        </w:rPr>
+      </w:pPr>
+    </w:p>
+    <w:p>
+      <w:pPr>
+        <w:rPr>
+          <w:sz w:val="24"/>
+          <w:szCs w:val="24"/>
+        </w:rPr>
+      </w:pPr>
+      <w:r>
+        <w:rPr>
+          <w:sz w:val="24"/>
+          <w:szCs w:val="24"/>
+        </w:rPr>
+        <w:t>1NF:</w:t>
+      </w:r>
+      <w:r>
+        <w:rPr>
+          <w:sz w:val="24"/>
+          <w:szCs w:val="24"/>
+        </w:rPr>
+        <w:t xml:space="preserve"> </w:t>
+      </w:r>
+      <w:r>
+        <w:rPr>
+          <w:sz w:val="24"/>
+          <w:szCs w:val="24"/>
+        </w:rPr>
+        <w:t>TRANSACTION is 1NF as it does not have any multivalued attributes</w:t>
+      </w:r>
+      <w:r>
+        <w:rPr>
+          <w:sz w:val="24"/>
+          <w:szCs w:val="24"/>
+        </w:rPr>
+        <w:t xml:space="preserve"> and each attribute refers to one value.</w:t>
+      </w:r>
+    </w:p>
+    <w:p>
+      <w:pPr>
+        <w:rPr>
+          <w:sz w:val="24"/>
+          <w:szCs w:val="24"/>
+        </w:rPr>
+      </w:pPr>
+      <w:r>
+        <w:rPr>
+          <w:sz w:val="24"/>
+          <w:szCs w:val="24"/>
+        </w:rPr>
+        <w:t>2NF:</w:t>
+      </w:r>
+      <w:r>
+        <w:rPr>
+          <w:sz w:val="24"/>
+          <w:szCs w:val="24"/>
+        </w:rPr>
+        <w:t xml:space="preserve"> </w:t>
+      </w:r>
+      <w:r>
+        <w:rPr>
+          <w:sz w:val="24"/>
+          <w:szCs w:val="24"/>
+        </w:rPr>
+        <w:t>TRANSACTION is 2NF as it is 1NF and all non-prime attributes are partially dependent on the primary key transaction_number</w:t>
+      </w:r>
+    </w:p>
+    <w:p>
+      <w:pPr>
+        <w:rPr>
+          <w:sz w:val="24"/>
+          <w:szCs w:val="24"/>
+        </w:rPr>
+      </w:pPr>
+      <w:r>
+        <w:rPr>
+          <w:sz w:val="24"/>
+          <w:szCs w:val="24"/>
+        </w:rPr>
+        <w:t>3NF:</w:t>
+      </w:r>
+      <w:r>
+        <w:rPr>
+          <w:sz w:val="24"/>
+          <w:szCs w:val="24"/>
+        </w:rPr>
+        <w:t xml:space="preserve"> TRANSACTION is 3NF as it is 2NF and all non-prime attributes are non transitively dependant on the primary key transaction_number</w:t>
+      </w:r>
+    </w:p>
+    <w:p>
+      <w:pPr>
+        <w:rPr>
+          <w:sz w:val="24"/>
+          <w:szCs w:val="24"/>
+        </w:rPr>
+      </w:pPr>
+      <w:r>
+        <w:rPr>
+          <w:sz w:val="24"/>
+          <w:szCs w:val="24"/>
+        </w:rPr>
+        <w:t>BCNF:</w:t>
+      </w:r>
+      <w:r>
+        <w:rPr>
+          <w:sz w:val="24"/>
+          <w:szCs w:val="24"/>
+        </w:rPr>
+        <w:t xml:space="preserve"> TRANSACTION is BCNF</w:t>
+      </w:r>
+    </w:p>
     <w:sectPr>
       <w:pgSz w:w="12240" w:h="15840"/>
       <w:pgMar w:top="1440" w:right="1800" w:bottom="1440" w:left="1800" w:header="720" w:footer="720" w:gutter="0"/>

</xml_diff>